<commit_message>
redid reproduc // non-gauss ranovas for Qs1-2 w/Fam_uniq
</commit_message>
<xml_diff>
--- a/Reproductive_trait_analyses/Tables/Ranova/Date_first_follicle_2021_transects.docx
+++ b/Reproductive_trait_analyses/Tables/Ranova/Date_first_follicle_2021_transects.docx
@@ -23,7 +23,7 @@
         <w:pStyle w:val="Normal"/>
       </w:pPr>
       <w:r>
-        <w:t xml:space="preserve">Model: Julian_first_follicle^3 ~ Block + (1 | Population) + (1 | Population:Family) +     Transect_ID + City_dist + Transect_ID:City_dist</w:t>
+        <w:t xml:space="preserve">Model: Julian_first_follicle^3 ~ Block + (1 | Population) + (1 | Population:Fam_uniq) +     Transect_ID + City_dist + Transect_ID:City_dist</w:t>
       </w:r>
     </w:p>
     <w:p>
@@ -1425,7 +1425,7 @@
         <w:pStyle w:val="Normal"/>
       </w:pPr>
       <w:r>
-        <w:t xml:space="preserve">Model: Julian_first_follicle^3 ~ Block + (1 | Population) + (1 | Population:Family) +     Transect_ID + Urb_score + Transect_ID:Urb_score</w:t>
+        <w:t xml:space="preserve">Model: Julian_first_follicle^3 ~ Block + (1 | Population) + (1 | Population:Fam_uniq) +     Transect_ID + Urb_score + Transect_ID:Urb_score</w:t>
       </w:r>
     </w:p>
     <w:p>

</xml_diff>

<commit_message>
regenerating reproductive non-gauss ranovas
</commit_message>
<xml_diff>
--- a/Reproductive_trait_analyses/Tables/Ranova/Date_first_follicle_2021_transects.docx
+++ b/Reproductive_trait_analyses/Tables/Ranova/Date_first_follicle_2021_transects.docx
@@ -26,14 +26,6 @@
         <w:t xml:space="preserve">Model: Julian_first_follicle^3 ~ Block + (1 | Population) + (1 | Population:Fam_uniq) +     Transect_ID + City_dist + Transect_ID:City_dist</w:t>
       </w:r>
     </w:p>
-    <w:p>
-      <w:pPr>
-        <w:pStyle w:val="TableCaption"/>
-      </w:pPr>
-      <w:r>
-        <w:t xml:space="preserve">PVE for population: 99.999. PVE for family: 99.998</w:t>
-      </w:r>
-    </w:p>
     <w:tbl xmlns:a="http://schemas.openxmlformats.org/drawingml/2006/main" xmlns:pic="http://schemas.openxmlformats.org/drawingml/2006/picture">
       <w:tblPr>
         <w:tblLayout w:type="fixed"/>
@@ -43,6 +35,8 @@
       <w:tblGrid>
         <w:gridCol w:w="2820"/>
         <w:gridCol w:w="1450"/>
+        <w:gridCol w:w="1279"/>
+        <w:gridCol w:w="1084"/>
         <w:gridCol w:w="1090"/>
       </w:tblGrid>
       <w:tr>
@@ -159,6 +153,94 @@
           </w:tcPr>
           <w:p>
             <w:pPr>
+              <w:jc w:val="right"/>
+              <w:keepNext/>
+              <w:pBdr>
+                <w:bottom w:val="none" w:sz="0" w:space="0" w:color="000000"/>
+                <w:top w:val="none" w:sz="0" w:space="0" w:color="000000"/>
+                <w:left w:val="none" w:sz="0" w:space="0" w:color="000000"/>
+                <w:right w:val="none" w:sz="0" w:space="0" w:color="000000"/>
+              </w:pBdr>
+              <w:spacing w:after="100" w:before="100" w:line="240"/>
+              <w:ind w:firstLine="0" w:left="100" w:right="100"/>
+            </w:pPr>
+            <w:r>
+              <w:rPr>
+                <w:rFonts w:ascii="Arial"/>
+                <w:i w:val="false"/>
+                <w:b w:val="false"/>
+                <w:u w:val="none"/>
+                <w:sz w:val="22"/>
+                <w:szCs w:val="22"/>
+                <w:color w:val="000000"/>
+              </w:rPr>
+              <w:t xml:space="preserve">Variance</w:t>
+            </w:r>
+          </w:p>
+        </w:tc>
+        <w:tc>
+          <w:tcPr>
+            <w:tcBorders>
+              <w:bottom w:val="single" w:sz="16" w:space="0" w:color="666666"/>
+              <w:top w:val="single" w:sz="16" w:space="0" w:color="666666"/>
+              <w:left w:val="none" w:sz="0" w:space="0" w:color="000000"/>
+              <w:right w:val="none" w:sz="0" w:space="0" w:color="000000"/>
+            </w:tcBorders>
+            <w:shd w:val="clear" w:color="auto" w:fill="FFFFFF"/>
+            <w:tcMar>
+              <w:top w:w="0" w:type="dxa"/>
+              <w:bottom w:w="0" w:type="dxa"/>
+              <w:left w:w="0" w:type="dxa"/>
+              <w:right w:w="0" w:type="dxa"/>
+            </w:tcMar>
+            <w:vAlign w:val="center"/>
+          </w:tcPr>
+          <w:p>
+            <w:pPr>
+              <w:jc w:val="right"/>
+              <w:keepNext/>
+              <w:pBdr>
+                <w:bottom w:val="none" w:sz="0" w:space="0" w:color="000000"/>
+                <w:top w:val="none" w:sz="0" w:space="0" w:color="000000"/>
+                <w:left w:val="none" w:sz="0" w:space="0" w:color="000000"/>
+                <w:right w:val="none" w:sz="0" w:space="0" w:color="000000"/>
+              </w:pBdr>
+              <w:spacing w:after="100" w:before="100" w:line="240"/>
+              <w:ind w:firstLine="0" w:left="100" w:right="100"/>
+            </w:pPr>
+            <w:r>
+              <w:rPr>
+                <w:rFonts w:ascii="Arial"/>
+                <w:i w:val="false"/>
+                <w:b w:val="false"/>
+                <w:u w:val="none"/>
+                <w:sz w:val="22"/>
+                <w:szCs w:val="22"/>
+                <w:color w:val="000000"/>
+              </w:rPr>
+              <w:t xml:space="preserve">PVE</w:t>
+            </w:r>
+          </w:p>
+        </w:tc>
+        <w:tc>
+          <w:tcPr>
+            <w:tcBorders>
+              <w:bottom w:val="single" w:sz="16" w:space="0" w:color="666666"/>
+              <w:top w:val="single" w:sz="16" w:space="0" w:color="666666"/>
+              <w:left w:val="none" w:sz="0" w:space="0" w:color="000000"/>
+              <w:right w:val="none" w:sz="0" w:space="0" w:color="000000"/>
+            </w:tcBorders>
+            <w:shd w:val="clear" w:color="auto" w:fill="FFFFFF"/>
+            <w:tcMar>
+              <w:top w:w="0" w:type="dxa"/>
+              <w:bottom w:w="0" w:type="dxa"/>
+              <w:left w:w="0" w:type="dxa"/>
+              <w:right w:w="0" w:type="dxa"/>
+            </w:tcMar>
+            <w:vAlign w:val="center"/>
+          </w:tcPr>
+          <w:p>
+            <w:pPr>
               <w:jc w:val="left"/>
               <w:keepNext/>
               <w:pBdr>
@@ -299,6 +381,94 @@
           </w:tcPr>
           <w:p>
             <w:pPr>
+              <w:jc w:val="right"/>
+              <w:keepNext/>
+              <w:pBdr>
+                <w:bottom w:val="none" w:sz="0" w:space="0" w:color="000000"/>
+                <w:top w:val="none" w:sz="0" w:space="0" w:color="000000"/>
+                <w:left w:val="none" w:sz="0" w:space="0" w:color="000000"/>
+                <w:right w:val="none" w:sz="0" w:space="0" w:color="000000"/>
+              </w:pBdr>
+              <w:spacing w:after="100" w:before="100" w:line="240"/>
+              <w:ind w:firstLine="0" w:left="100" w:right="100"/>
+            </w:pPr>
+            <w:r>
+              <w:rPr>
+                <w:rFonts w:ascii="Arial"/>
+                <w:i w:val="false"/>
+                <w:b w:val="false"/>
+                <w:u w:val="none"/>
+                <w:sz w:val="22"/>
+                <w:szCs w:val="22"/>
+                <w:color w:val="000000"/>
+              </w:rPr>
+              <w:t xml:space="preserve">0.005</w:t>
+            </w:r>
+          </w:p>
+        </w:tc>
+        <w:tc>
+          <w:tcPr>
+            <w:tcBorders>
+              <w:bottom w:val="none" w:sz="0" w:space="0" w:color="000000"/>
+              <w:top w:val="none" w:sz="0" w:space="0" w:color="000000"/>
+              <w:left w:val="none" w:sz="0" w:space="0" w:color="000000"/>
+              <w:right w:val="none" w:sz="0" w:space="0" w:color="000000"/>
+            </w:tcBorders>
+            <w:shd w:val="clear" w:color="auto" w:fill="FFFFFF"/>
+            <w:tcMar>
+              <w:top w:w="0" w:type="dxa"/>
+              <w:bottom w:w="0" w:type="dxa"/>
+              <w:left w:w="0" w:type="dxa"/>
+              <w:right w:w="0" w:type="dxa"/>
+            </w:tcMar>
+            <w:vAlign w:val="center"/>
+          </w:tcPr>
+          <w:p>
+            <w:pPr>
+              <w:jc w:val="right"/>
+              <w:keepNext/>
+              <w:pBdr>
+                <w:bottom w:val="none" w:sz="0" w:space="0" w:color="000000"/>
+                <w:top w:val="none" w:sz="0" w:space="0" w:color="000000"/>
+                <w:left w:val="none" w:sz="0" w:space="0" w:color="000000"/>
+                <w:right w:val="none" w:sz="0" w:space="0" w:color="000000"/>
+              </w:pBdr>
+              <w:spacing w:after="100" w:before="100" w:line="240"/>
+              <w:ind w:firstLine="0" w:left="100" w:right="100"/>
+            </w:pPr>
+            <w:r>
+              <w:rPr>
+                <w:rFonts w:ascii="Arial"/>
+                <w:i w:val="false"/>
+                <w:b w:val="false"/>
+                <w:u w:val="none"/>
+                <w:sz w:val="22"/>
+                <w:szCs w:val="22"/>
+                <w:color w:val="000000"/>
+              </w:rPr>
+              <w:t xml:space="preserve">99.998</w:t>
+            </w:r>
+          </w:p>
+        </w:tc>
+        <w:tc>
+          <w:tcPr>
+            <w:tcBorders>
+              <w:bottom w:val="none" w:sz="0" w:space="0" w:color="000000"/>
+              <w:top w:val="none" w:sz="0" w:space="0" w:color="000000"/>
+              <w:left w:val="none" w:sz="0" w:space="0" w:color="000000"/>
+              <w:right w:val="none" w:sz="0" w:space="0" w:color="000000"/>
+            </w:tcBorders>
+            <w:shd w:val="clear" w:color="auto" w:fill="FFFFFF"/>
+            <w:tcMar>
+              <w:top w:w="0" w:type="dxa"/>
+              <w:bottom w:w="0" w:type="dxa"/>
+              <w:left w:w="0" w:type="dxa"/>
+              <w:right w:w="0" w:type="dxa"/>
+            </w:tcMar>
+            <w:vAlign w:val="center"/>
+          </w:tcPr>
+          <w:p>
+            <w:pPr>
               <w:jc w:val="left"/>
               <w:keepNext/>
               <w:pBdr>
@@ -405,6 +575,94 @@
                 <w:color w:val="000000"/>
               </w:rPr>
               <w:t xml:space="preserve">Population</w:t>
+            </w:r>
+          </w:p>
+        </w:tc>
+        <w:tc>
+          <w:tcPr>
+            <w:tcBorders>
+              <w:bottom w:val="single" w:sz="16" w:space="0" w:color="666666"/>
+              <w:top w:val="none" w:sz="0" w:space="0" w:color="000000"/>
+              <w:left w:val="none" w:sz="0" w:space="0" w:color="000000"/>
+              <w:right w:val="none" w:sz="0" w:space="0" w:color="000000"/>
+            </w:tcBorders>
+            <w:shd w:val="clear" w:color="auto" w:fill="FFFFFF"/>
+            <w:tcMar>
+              <w:top w:w="0" w:type="dxa"/>
+              <w:bottom w:w="0" w:type="dxa"/>
+              <w:left w:w="0" w:type="dxa"/>
+              <w:right w:w="0" w:type="dxa"/>
+            </w:tcMar>
+            <w:vAlign w:val="center"/>
+          </w:tcPr>
+          <w:p>
+            <w:pPr>
+              <w:jc w:val="right"/>
+              <w:keepNext/>
+              <w:pBdr>
+                <w:bottom w:val="none" w:sz="0" w:space="0" w:color="000000"/>
+                <w:top w:val="none" w:sz="0" w:space="0" w:color="000000"/>
+                <w:left w:val="none" w:sz="0" w:space="0" w:color="000000"/>
+                <w:right w:val="none" w:sz="0" w:space="0" w:color="000000"/>
+              </w:pBdr>
+              <w:spacing w:after="100" w:before="100" w:line="240"/>
+              <w:ind w:firstLine="0" w:left="100" w:right="100"/>
+            </w:pPr>
+            <w:r>
+              <w:rPr>
+                <w:rFonts w:ascii="Arial"/>
+                <w:i w:val="false"/>
+                <w:b w:val="false"/>
+                <w:u w:val="none"/>
+                <w:sz w:val="22"/>
+                <w:szCs w:val="22"/>
+                <w:color w:val="000000"/>
+              </w:rPr>
+              <w:t xml:space="preserve">0.015</w:t>
+            </w:r>
+          </w:p>
+        </w:tc>
+        <w:tc>
+          <w:tcPr>
+            <w:tcBorders>
+              <w:bottom w:val="single" w:sz="16" w:space="0" w:color="666666"/>
+              <w:top w:val="none" w:sz="0" w:space="0" w:color="000000"/>
+              <w:left w:val="none" w:sz="0" w:space="0" w:color="000000"/>
+              <w:right w:val="none" w:sz="0" w:space="0" w:color="000000"/>
+            </w:tcBorders>
+            <w:shd w:val="clear" w:color="auto" w:fill="FFFFFF"/>
+            <w:tcMar>
+              <w:top w:w="0" w:type="dxa"/>
+              <w:bottom w:w="0" w:type="dxa"/>
+              <w:left w:w="0" w:type="dxa"/>
+              <w:right w:w="0" w:type="dxa"/>
+            </w:tcMar>
+            <w:vAlign w:val="center"/>
+          </w:tcPr>
+          <w:p>
+            <w:pPr>
+              <w:jc w:val="right"/>
+              <w:keepNext/>
+              <w:pBdr>
+                <w:bottom w:val="none" w:sz="0" w:space="0" w:color="000000"/>
+                <w:top w:val="none" w:sz="0" w:space="0" w:color="000000"/>
+                <w:left w:val="none" w:sz="0" w:space="0" w:color="000000"/>
+                <w:right w:val="none" w:sz="0" w:space="0" w:color="000000"/>
+              </w:pBdr>
+              <w:spacing w:after="100" w:before="100" w:line="240"/>
+              <w:ind w:firstLine="0" w:left="100" w:right="100"/>
+            </w:pPr>
+            <w:r>
+              <w:rPr>
+                <w:rFonts w:ascii="Arial"/>
+                <w:i w:val="false"/>
+                <w:b w:val="false"/>
+                <w:u w:val="none"/>
+                <w:sz w:val="22"/>
+                <w:szCs w:val="22"/>
+                <w:color w:val="000000"/>
+              </w:rPr>
+              <w:t xml:space="preserve">99.999</w:t>
             </w:r>
           </w:p>
         </w:tc>
@@ -1428,14 +1686,6 @@
         <w:t xml:space="preserve">Model: Julian_first_follicle^3 ~ Block + (1 | Population) + (1 | Population:Fam_uniq) +     Transect_ID + Urb_score + Transect_ID:Urb_score</w:t>
       </w:r>
     </w:p>
-    <w:p>
-      <w:pPr>
-        <w:pStyle w:val="TableCaption"/>
-      </w:pPr>
-      <w:r>
-        <w:t xml:space="preserve">PVE for population: 99.999. PVE for family: 99.998</w:t>
-      </w:r>
-    </w:p>
     <w:tbl xmlns:a="http://schemas.openxmlformats.org/drawingml/2006/main" xmlns:pic="http://schemas.openxmlformats.org/drawingml/2006/picture">
       <w:tblPr>
         <w:tblLayout w:type="fixed"/>
@@ -1445,6 +1695,8 @@
       <w:tblGrid>
         <w:gridCol w:w="2820"/>
         <w:gridCol w:w="1450"/>
+        <w:gridCol w:w="1279"/>
+        <w:gridCol w:w="1084"/>
         <w:gridCol w:w="1090"/>
       </w:tblGrid>
       <w:tr>
@@ -1561,6 +1813,94 @@
           </w:tcPr>
           <w:p>
             <w:pPr>
+              <w:jc w:val="right"/>
+              <w:keepNext/>
+              <w:pBdr>
+                <w:bottom w:val="none" w:sz="0" w:space="0" w:color="000000"/>
+                <w:top w:val="none" w:sz="0" w:space="0" w:color="000000"/>
+                <w:left w:val="none" w:sz="0" w:space="0" w:color="000000"/>
+                <w:right w:val="none" w:sz="0" w:space="0" w:color="000000"/>
+              </w:pBdr>
+              <w:spacing w:after="100" w:before="100" w:line="240"/>
+              <w:ind w:firstLine="0" w:left="100" w:right="100"/>
+            </w:pPr>
+            <w:r>
+              <w:rPr>
+                <w:rFonts w:ascii="Arial"/>
+                <w:i w:val="false"/>
+                <w:b w:val="false"/>
+                <w:u w:val="none"/>
+                <w:sz w:val="22"/>
+                <w:szCs w:val="22"/>
+                <w:color w:val="000000"/>
+              </w:rPr>
+              <w:t xml:space="preserve">Variance</w:t>
+            </w:r>
+          </w:p>
+        </w:tc>
+        <w:tc>
+          <w:tcPr>
+            <w:tcBorders>
+              <w:bottom w:val="single" w:sz="16" w:space="0" w:color="666666"/>
+              <w:top w:val="single" w:sz="16" w:space="0" w:color="666666"/>
+              <w:left w:val="none" w:sz="0" w:space="0" w:color="000000"/>
+              <w:right w:val="none" w:sz="0" w:space="0" w:color="000000"/>
+            </w:tcBorders>
+            <w:shd w:val="clear" w:color="auto" w:fill="FFFFFF"/>
+            <w:tcMar>
+              <w:top w:w="0" w:type="dxa"/>
+              <w:bottom w:w="0" w:type="dxa"/>
+              <w:left w:w="0" w:type="dxa"/>
+              <w:right w:w="0" w:type="dxa"/>
+            </w:tcMar>
+            <w:vAlign w:val="center"/>
+          </w:tcPr>
+          <w:p>
+            <w:pPr>
+              <w:jc w:val="right"/>
+              <w:keepNext/>
+              <w:pBdr>
+                <w:bottom w:val="none" w:sz="0" w:space="0" w:color="000000"/>
+                <w:top w:val="none" w:sz="0" w:space="0" w:color="000000"/>
+                <w:left w:val="none" w:sz="0" w:space="0" w:color="000000"/>
+                <w:right w:val="none" w:sz="0" w:space="0" w:color="000000"/>
+              </w:pBdr>
+              <w:spacing w:after="100" w:before="100" w:line="240"/>
+              <w:ind w:firstLine="0" w:left="100" w:right="100"/>
+            </w:pPr>
+            <w:r>
+              <w:rPr>
+                <w:rFonts w:ascii="Arial"/>
+                <w:i w:val="false"/>
+                <w:b w:val="false"/>
+                <w:u w:val="none"/>
+                <w:sz w:val="22"/>
+                <w:szCs w:val="22"/>
+                <w:color w:val="000000"/>
+              </w:rPr>
+              <w:t xml:space="preserve">PVE</w:t>
+            </w:r>
+          </w:p>
+        </w:tc>
+        <w:tc>
+          <w:tcPr>
+            <w:tcBorders>
+              <w:bottom w:val="single" w:sz="16" w:space="0" w:color="666666"/>
+              <w:top w:val="single" w:sz="16" w:space="0" w:color="666666"/>
+              <w:left w:val="none" w:sz="0" w:space="0" w:color="000000"/>
+              <w:right w:val="none" w:sz="0" w:space="0" w:color="000000"/>
+            </w:tcBorders>
+            <w:shd w:val="clear" w:color="auto" w:fill="FFFFFF"/>
+            <w:tcMar>
+              <w:top w:w="0" w:type="dxa"/>
+              <w:bottom w:w="0" w:type="dxa"/>
+              <w:left w:w="0" w:type="dxa"/>
+              <w:right w:w="0" w:type="dxa"/>
+            </w:tcMar>
+            <w:vAlign w:val="center"/>
+          </w:tcPr>
+          <w:p>
+            <w:pPr>
               <w:jc w:val="left"/>
               <w:keepNext/>
               <w:pBdr>
@@ -1701,6 +2041,94 @@
           </w:tcPr>
           <w:p>
             <w:pPr>
+              <w:jc w:val="right"/>
+              <w:keepNext/>
+              <w:pBdr>
+                <w:bottom w:val="none" w:sz="0" w:space="0" w:color="000000"/>
+                <w:top w:val="none" w:sz="0" w:space="0" w:color="000000"/>
+                <w:left w:val="none" w:sz="0" w:space="0" w:color="000000"/>
+                <w:right w:val="none" w:sz="0" w:space="0" w:color="000000"/>
+              </w:pBdr>
+              <w:spacing w:after="100" w:before="100" w:line="240"/>
+              <w:ind w:firstLine="0" w:left="100" w:right="100"/>
+            </w:pPr>
+            <w:r>
+              <w:rPr>
+                <w:rFonts w:ascii="Arial"/>
+                <w:i w:val="false"/>
+                <w:b w:val="false"/>
+                <w:u w:val="none"/>
+                <w:sz w:val="22"/>
+                <w:szCs w:val="22"/>
+                <w:color w:val="000000"/>
+              </w:rPr>
+              <w:t xml:space="preserve">0.005</w:t>
+            </w:r>
+          </w:p>
+        </w:tc>
+        <w:tc>
+          <w:tcPr>
+            <w:tcBorders>
+              <w:bottom w:val="none" w:sz="0" w:space="0" w:color="000000"/>
+              <w:top w:val="none" w:sz="0" w:space="0" w:color="000000"/>
+              <w:left w:val="none" w:sz="0" w:space="0" w:color="000000"/>
+              <w:right w:val="none" w:sz="0" w:space="0" w:color="000000"/>
+            </w:tcBorders>
+            <w:shd w:val="clear" w:color="auto" w:fill="FFFFFF"/>
+            <w:tcMar>
+              <w:top w:w="0" w:type="dxa"/>
+              <w:bottom w:w="0" w:type="dxa"/>
+              <w:left w:w="0" w:type="dxa"/>
+              <w:right w:w="0" w:type="dxa"/>
+            </w:tcMar>
+            <w:vAlign w:val="center"/>
+          </w:tcPr>
+          <w:p>
+            <w:pPr>
+              <w:jc w:val="right"/>
+              <w:keepNext/>
+              <w:pBdr>
+                <w:bottom w:val="none" w:sz="0" w:space="0" w:color="000000"/>
+                <w:top w:val="none" w:sz="0" w:space="0" w:color="000000"/>
+                <w:left w:val="none" w:sz="0" w:space="0" w:color="000000"/>
+                <w:right w:val="none" w:sz="0" w:space="0" w:color="000000"/>
+              </w:pBdr>
+              <w:spacing w:after="100" w:before="100" w:line="240"/>
+              <w:ind w:firstLine="0" w:left="100" w:right="100"/>
+            </w:pPr>
+            <w:r>
+              <w:rPr>
+                <w:rFonts w:ascii="Arial"/>
+                <w:i w:val="false"/>
+                <w:b w:val="false"/>
+                <w:u w:val="none"/>
+                <w:sz w:val="22"/>
+                <w:szCs w:val="22"/>
+                <w:color w:val="000000"/>
+              </w:rPr>
+              <w:t xml:space="preserve">99.998</w:t>
+            </w:r>
+          </w:p>
+        </w:tc>
+        <w:tc>
+          <w:tcPr>
+            <w:tcBorders>
+              <w:bottom w:val="none" w:sz="0" w:space="0" w:color="000000"/>
+              <w:top w:val="none" w:sz="0" w:space="0" w:color="000000"/>
+              <w:left w:val="none" w:sz="0" w:space="0" w:color="000000"/>
+              <w:right w:val="none" w:sz="0" w:space="0" w:color="000000"/>
+            </w:tcBorders>
+            <w:shd w:val="clear" w:color="auto" w:fill="FFFFFF"/>
+            <w:tcMar>
+              <w:top w:w="0" w:type="dxa"/>
+              <w:bottom w:w="0" w:type="dxa"/>
+              <w:left w:w="0" w:type="dxa"/>
+              <w:right w:w="0" w:type="dxa"/>
+            </w:tcMar>
+            <w:vAlign w:val="center"/>
+          </w:tcPr>
+          <w:p>
+            <w:pPr>
               <w:jc w:val="left"/>
               <w:keepNext/>
               <w:pBdr>
@@ -1807,6 +2235,94 @@
                 <w:color w:val="000000"/>
               </w:rPr>
               <w:t xml:space="preserve">Population</w:t>
+            </w:r>
+          </w:p>
+        </w:tc>
+        <w:tc>
+          <w:tcPr>
+            <w:tcBorders>
+              <w:bottom w:val="single" w:sz="16" w:space="0" w:color="666666"/>
+              <w:top w:val="none" w:sz="0" w:space="0" w:color="000000"/>
+              <w:left w:val="none" w:sz="0" w:space="0" w:color="000000"/>
+              <w:right w:val="none" w:sz="0" w:space="0" w:color="000000"/>
+            </w:tcBorders>
+            <w:shd w:val="clear" w:color="auto" w:fill="FFFFFF"/>
+            <w:tcMar>
+              <w:top w:w="0" w:type="dxa"/>
+              <w:bottom w:w="0" w:type="dxa"/>
+              <w:left w:w="0" w:type="dxa"/>
+              <w:right w:w="0" w:type="dxa"/>
+            </w:tcMar>
+            <w:vAlign w:val="center"/>
+          </w:tcPr>
+          <w:p>
+            <w:pPr>
+              <w:jc w:val="right"/>
+              <w:keepNext/>
+              <w:pBdr>
+                <w:bottom w:val="none" w:sz="0" w:space="0" w:color="000000"/>
+                <w:top w:val="none" w:sz="0" w:space="0" w:color="000000"/>
+                <w:left w:val="none" w:sz="0" w:space="0" w:color="000000"/>
+                <w:right w:val="none" w:sz="0" w:space="0" w:color="000000"/>
+              </w:pBdr>
+              <w:spacing w:after="100" w:before="100" w:line="240"/>
+              <w:ind w:firstLine="0" w:left="100" w:right="100"/>
+            </w:pPr>
+            <w:r>
+              <w:rPr>
+                <w:rFonts w:ascii="Arial"/>
+                <w:i w:val="false"/>
+                <w:b w:val="false"/>
+                <w:u w:val="none"/>
+                <w:sz w:val="22"/>
+                <w:szCs w:val="22"/>
+                <w:color w:val="000000"/>
+              </w:rPr>
+              <w:t xml:space="preserve">0.016</w:t>
+            </w:r>
+          </w:p>
+        </w:tc>
+        <w:tc>
+          <w:tcPr>
+            <w:tcBorders>
+              <w:bottom w:val="single" w:sz="16" w:space="0" w:color="666666"/>
+              <w:top w:val="none" w:sz="0" w:space="0" w:color="000000"/>
+              <w:left w:val="none" w:sz="0" w:space="0" w:color="000000"/>
+              <w:right w:val="none" w:sz="0" w:space="0" w:color="000000"/>
+            </w:tcBorders>
+            <w:shd w:val="clear" w:color="auto" w:fill="FFFFFF"/>
+            <w:tcMar>
+              <w:top w:w="0" w:type="dxa"/>
+              <w:bottom w:w="0" w:type="dxa"/>
+              <w:left w:w="0" w:type="dxa"/>
+              <w:right w:w="0" w:type="dxa"/>
+            </w:tcMar>
+            <w:vAlign w:val="center"/>
+          </w:tcPr>
+          <w:p>
+            <w:pPr>
+              <w:jc w:val="right"/>
+              <w:keepNext/>
+              <w:pBdr>
+                <w:bottom w:val="none" w:sz="0" w:space="0" w:color="000000"/>
+                <w:top w:val="none" w:sz="0" w:space="0" w:color="000000"/>
+                <w:left w:val="none" w:sz="0" w:space="0" w:color="000000"/>
+                <w:right w:val="none" w:sz="0" w:space="0" w:color="000000"/>
+              </w:pBdr>
+              <w:spacing w:after="100" w:before="100" w:line="240"/>
+              <w:ind w:firstLine="0" w:left="100" w:right="100"/>
+            </w:pPr>
+            <w:r>
+              <w:rPr>
+                <w:rFonts w:ascii="Arial"/>
+                <w:i w:val="false"/>
+                <w:b w:val="false"/>
+                <w:u w:val="none"/>
+                <w:sz w:val="22"/>
+                <w:szCs w:val="22"/>
+                <w:color w:val="000000"/>
+              </w:rPr>
+              <w:t xml:space="preserve">99.999</w:t>
             </w:r>
           </w:p>
         </w:tc>

</xml_diff>